<commit_message>
Added DB project 1- resume
</commit_message>
<xml_diff>
--- a/Resume_internships_new.docx
+++ b/Resume_internships_new.docx
@@ -52,6 +52,11 @@
     </w:p>
     <w:p>
       <w:pPr>
+        <w:pBdr>
+          <w:bottom w:val="single" w:sz="4" w:space="1" w:color="auto"/>
+          <w:between w:val="single" w:sz="4" w:space="1" w:color="auto"/>
+        </w:pBdr>
+        <w:spacing w:line="240" w:lineRule="auto"/>
         <w:jc w:val="center"/>
         <w:rPr>
           <w:b/>
@@ -72,15 +77,7 @@
         <w:rPr>
           <w:lang w:val="sv-SE"/>
         </w:rPr>
-        <w:t xml:space="preserve">240) </w:t>
-      </w:r>
-      <w:bookmarkStart w:id="0" w:name="_GoBack"/>
-      <w:bookmarkEnd w:id="0"/>
-      <w:r>
-        <w:rPr>
-          <w:lang w:val="sv-SE"/>
-        </w:rPr>
-        <w:t>-</w:t>
+        <w:t>240) -</w:t>
       </w:r>
       <w:r>
         <w:rPr>
@@ -106,6 +103,9 @@
         <w:pStyle w:val="Default"/>
         <w:spacing w:after="38"/>
         <w:outlineLvl w:val="0"/>
+        <w:rPr>
+          <w:b/>
+        </w:rPr>
       </w:pPr>
       <w:r>
         <w:rPr>
@@ -118,6 +118,9 @@
       </w:r>
     </w:p>
     <w:p>
+      <w:pPr>
+        <w:spacing w:line="240" w:lineRule="auto"/>
+      </w:pPr>
       <w:r>
         <w:t xml:space="preserve">Seeking </w:t>
       </w:r>
@@ -159,6 +162,7 @@
     <w:p>
       <w:pPr>
         <w:pStyle w:val="NoSpacing"/>
+        <w:spacing w:after="60"/>
         <w:rPr>
           <w:bCs/>
         </w:rPr>
@@ -211,12 +215,6 @@
           <w:b/>
         </w:rPr>
         <w:tab/>
-      </w:r>
-      <w:r>
-        <w:rPr>
-          <w:b/>
-        </w:rPr>
-        <w:t xml:space="preserve">        </w:t>
       </w:r>
       <w:r>
         <w:rPr>
@@ -365,13 +363,6 @@
           <w:bCs/>
         </w:rPr>
         <w:tab/>
-        <w:t xml:space="preserve">      </w:t>
-      </w:r>
-      <w:r>
-        <w:rPr>
-          <w:bCs/>
-        </w:rPr>
-        <w:t xml:space="preserve">  </w:t>
       </w:r>
       <w:r>
         <w:rPr>
@@ -437,6 +428,9 @@
       </w:r>
     </w:p>
     <w:p>
+      <w:pPr>
+        <w:spacing w:line="240" w:lineRule="auto"/>
+      </w:pPr>
       <w:r>
         <w:rPr>
           <w:i/>
@@ -544,9 +538,6 @@
       <w:r>
         <w:t xml:space="preserve"> SQL, PL/SQL</w:t>
       </w:r>
-      <w:r>
-        <w:t>, C</w:t>
-      </w:r>
     </w:p>
     <w:p>
       <w:pPr>
@@ -580,6 +571,12 @@
         <w:t xml:space="preserve"> </w:t>
       </w:r>
       <w:r>
+        <w:t>CSS</w:t>
+      </w:r>
+      <w:r>
+        <w:t xml:space="preserve">, </w:t>
+      </w:r>
+      <w:r>
         <w:t>JavaScript,</w:t>
       </w:r>
       <w:r>
@@ -588,11 +585,16 @@
       <w:r>
         <w:t>jQuery</w:t>
       </w:r>
-      <w:r>
-        <w:t>, CSS</w:t>
-      </w:r>
+      <w:proofErr w:type="gramStart"/>
       <w:r>
         <w:t xml:space="preserve">, </w:t>
+      </w:r>
+      <w:r>
+        <w:t>,</w:t>
+      </w:r>
+      <w:proofErr w:type="gramEnd"/>
+      <w:r>
+        <w:t xml:space="preserve"> </w:t>
       </w:r>
       <w:r>
         <w:t>AJAX</w:t>
@@ -753,6 +755,9 @@
       </w:r>
     </w:p>
     <w:p>
+      <w:pPr>
+        <w:spacing w:line="240" w:lineRule="auto"/>
+      </w:pPr>
       <w:r>
         <w:t>Operating Systems</w:t>
       </w:r>
@@ -796,7 +801,7 @@
     <w:p>
       <w:pPr>
         <w:pStyle w:val="Default"/>
-        <w:spacing w:after="38"/>
+        <w:spacing w:after="80"/>
         <w:outlineLvl w:val="0"/>
         <w:rPr>
           <w:rFonts w:asciiTheme="minorHAnsi" w:hAnsiTheme="minorHAnsi"/>
@@ -948,7 +953,7 @@
     <w:p>
       <w:pPr>
         <w:pStyle w:val="Default"/>
-        <w:spacing w:after="38"/>
+        <w:spacing w:after="60"/>
         <w:outlineLvl w:val="0"/>
         <w:rPr>
           <w:rFonts w:asciiTheme="minorHAnsi" w:hAnsiTheme="minorHAnsi"/>
@@ -1078,7 +1083,18 @@
           <w:sz w:val="22"/>
           <w:szCs w:val="22"/>
         </w:rPr>
-        <w:t xml:space="preserve"> manual file processing</w:t>
+        <w:t xml:space="preserve"> ma</w:t>
+      </w:r>
+      <w:bookmarkStart w:id="0" w:name="_GoBack"/>
+      <w:bookmarkEnd w:id="0"/>
+      <w:r>
+        <w:rPr>
+          <w:rFonts w:asciiTheme="minorHAnsi" w:hAnsiTheme="minorHAnsi" w:cstheme="minorBidi"/>
+          <w:color w:val="auto"/>
+          <w:sz w:val="22"/>
+          <w:szCs w:val="22"/>
+        </w:rPr>
+        <w:t>nual file processing</w:t>
       </w:r>
       <w:r>
         <w:rPr>
@@ -1379,6 +1395,7 @@
           <w:ilvl w:val="0"/>
           <w:numId w:val="9"/>
         </w:numPr>
+        <w:spacing w:line="240" w:lineRule="auto"/>
       </w:pPr>
       <w:r>
         <w:t>Operated as a point of contact for System Integration Testing(SIT) and User Acceptance Testing(UAT).</w:t>
@@ -1387,7 +1404,7 @@
     <w:p>
       <w:pPr>
         <w:pStyle w:val="Default"/>
-        <w:spacing w:after="38"/>
+        <w:spacing w:after="60"/>
         <w:outlineLvl w:val="0"/>
         <w:rPr>
           <w:rFonts w:asciiTheme="minorHAnsi" w:hAnsiTheme="minorHAnsi"/>
@@ -1411,48 +1428,21 @@
     <w:p>
       <w:pPr>
         <w:pStyle w:val="Default"/>
-        <w:spacing w:after="38"/>
-        <w:rPr>
-          <w:rFonts w:asciiTheme="minorHAnsi" w:hAnsiTheme="minorHAnsi"/>
-          <w:bCs/>
-          <w:sz w:val="22"/>
-        </w:rPr>
-      </w:pPr>
-      <w:r>
-        <w:rPr>
-          <w:rFonts w:asciiTheme="minorHAnsi" w:hAnsiTheme="minorHAnsi"/>
-          <w:b/>
-          <w:bCs/>
-          <w:sz w:val="22"/>
-        </w:rPr>
-        <w:t>Doctor Patient</w:t>
-      </w:r>
-      <w:r>
-        <w:rPr>
-          <w:rFonts w:asciiTheme="minorHAnsi" w:hAnsiTheme="minorHAnsi"/>
-          <w:b/>
-          <w:bCs/>
-          <w:sz w:val="22"/>
-        </w:rPr>
-        <w:t xml:space="preserve"> </w:t>
-      </w:r>
-      <w:r>
-        <w:rPr>
-          <w:rFonts w:asciiTheme="minorHAnsi" w:hAnsiTheme="minorHAnsi"/>
-          <w:b/>
-          <w:bCs/>
-          <w:sz w:val="22"/>
-        </w:rPr>
-        <w:t>portal</w:t>
-      </w:r>
-      <w:r>
-        <w:rPr>
-          <w:rFonts w:asciiTheme="minorHAnsi" w:hAnsiTheme="minorHAnsi"/>
-          <w:b/>
-          <w:bCs/>
-          <w:sz w:val="22"/>
-        </w:rPr>
-        <w:t xml:space="preserve"> </w:t>
+        <w:spacing w:after="60"/>
+        <w:rPr>
+          <w:rFonts w:asciiTheme="minorHAnsi" w:hAnsiTheme="minorHAnsi"/>
+          <w:bCs/>
+          <w:sz w:val="22"/>
+        </w:rPr>
+      </w:pPr>
+      <w:r>
+        <w:rPr>
+          <w:rFonts w:asciiTheme="minorHAnsi" w:hAnsiTheme="minorHAnsi"/>
+          <w:b/>
+          <w:bCs/>
+          <w:sz w:val="22"/>
+        </w:rPr>
+        <w:t xml:space="preserve">Library Management System </w:t>
       </w:r>
       <w:r>
         <w:t>–</w:t>
@@ -1473,96 +1463,65 @@
           <w:iCs/>
           <w:sz w:val="22"/>
         </w:rPr>
-        <w:t>Using Struts2 Framework</w:t>
-      </w:r>
-      <w:r>
-        <w:rPr>
-          <w:rFonts w:asciiTheme="minorHAnsi" w:hAnsiTheme="minorHAnsi"/>
-          <w:b/>
-          <w:bCs/>
-          <w:sz w:val="22"/>
-        </w:rPr>
-        <w:tab/>
-      </w:r>
-      <w:r>
-        <w:rPr>
-          <w:rFonts w:asciiTheme="minorHAnsi" w:hAnsiTheme="minorHAnsi"/>
-          <w:b/>
-          <w:bCs/>
-          <w:sz w:val="22"/>
-        </w:rPr>
-        <w:tab/>
-      </w:r>
-      <w:r>
-        <w:rPr>
-          <w:rFonts w:asciiTheme="minorHAnsi" w:hAnsiTheme="minorHAnsi"/>
-          <w:b/>
-          <w:bCs/>
-          <w:sz w:val="22"/>
-        </w:rPr>
-        <w:tab/>
-      </w:r>
-      <w:r>
-        <w:rPr>
-          <w:rFonts w:asciiTheme="minorHAnsi" w:hAnsiTheme="minorHAnsi"/>
-          <w:b/>
-          <w:bCs/>
-          <w:sz w:val="22"/>
-        </w:rPr>
-        <w:tab/>
-      </w:r>
-      <w:r>
-        <w:rPr>
-          <w:rFonts w:asciiTheme="minorHAnsi" w:hAnsiTheme="minorHAnsi"/>
-          <w:b/>
-          <w:bCs/>
-          <w:sz w:val="22"/>
-        </w:rPr>
-        <w:tab/>
-      </w:r>
-      <w:r>
-        <w:rPr>
-          <w:rFonts w:asciiTheme="minorHAnsi" w:hAnsiTheme="minorHAnsi"/>
-          <w:b/>
-          <w:bCs/>
-          <w:sz w:val="22"/>
-        </w:rPr>
-        <w:tab/>
-      </w:r>
-      <w:r>
-        <w:rPr>
-          <w:rFonts w:asciiTheme="minorHAnsi" w:hAnsiTheme="minorHAnsi"/>
-          <w:b/>
-          <w:bCs/>
-          <w:sz w:val="22"/>
-        </w:rPr>
-        <w:t xml:space="preserve">    </w:t>
-      </w:r>
-      <w:r>
-        <w:rPr>
-          <w:rFonts w:asciiTheme="minorHAnsi" w:hAnsiTheme="minorHAnsi"/>
-          <w:b/>
-          <w:bCs/>
-          <w:sz w:val="22"/>
-        </w:rPr>
-        <w:tab/>
-      </w:r>
-      <w:r>
-        <w:rPr>
-          <w:rFonts w:asciiTheme="minorHAnsi" w:hAnsiTheme="minorHAnsi"/>
-          <w:b/>
-          <w:bCs/>
-          <w:sz w:val="22"/>
-        </w:rPr>
-        <w:t xml:space="preserve">            </w:t>
-      </w:r>
-      <w:r>
-        <w:rPr>
-          <w:rFonts w:asciiTheme="minorHAnsi" w:hAnsiTheme="minorHAnsi"/>
-          <w:bCs/>
-          <w:sz w:val="22"/>
-        </w:rPr>
-        <w:t>Fall 2014</w:t>
+        <w:t xml:space="preserve">Using Core Java, Swing Framework &amp; </w:t>
+      </w:r>
+      <w:r>
+        <w:rPr>
+          <w:rFonts w:asciiTheme="minorHAnsi" w:hAnsiTheme="minorHAnsi"/>
+          <w:i/>
+          <w:iCs/>
+          <w:sz w:val="22"/>
+        </w:rPr>
+        <w:t>MySQL</w:t>
+      </w:r>
+      <w:r>
+        <w:rPr>
+          <w:rFonts w:asciiTheme="minorHAnsi" w:hAnsiTheme="minorHAnsi"/>
+          <w:bCs/>
+          <w:sz w:val="22"/>
+        </w:rPr>
+        <w:tab/>
+      </w:r>
+      <w:r>
+        <w:rPr>
+          <w:rFonts w:asciiTheme="minorHAnsi" w:hAnsiTheme="minorHAnsi"/>
+          <w:bCs/>
+          <w:sz w:val="22"/>
+        </w:rPr>
+        <w:tab/>
+      </w:r>
+      <w:r>
+        <w:rPr>
+          <w:rFonts w:asciiTheme="minorHAnsi" w:hAnsiTheme="minorHAnsi"/>
+          <w:bCs/>
+          <w:sz w:val="22"/>
+        </w:rPr>
+        <w:tab/>
+      </w:r>
+      <w:r>
+        <w:rPr>
+          <w:rFonts w:asciiTheme="minorHAnsi" w:hAnsiTheme="minorHAnsi"/>
+          <w:bCs/>
+          <w:sz w:val="22"/>
+        </w:rPr>
+        <w:tab/>
+        <w:t xml:space="preserve">       Spring</w:t>
+      </w:r>
+      <w:r>
+        <w:rPr>
+          <w:rFonts w:asciiTheme="minorHAnsi" w:hAnsiTheme="minorHAnsi"/>
+          <w:bCs/>
+          <w:sz w:val="22"/>
+        </w:rPr>
+        <w:t xml:space="preserve"> </w:t>
+      </w:r>
+      <w:r>
+        <w:rPr>
+          <w:rFonts w:asciiTheme="minorHAnsi" w:hAnsiTheme="minorHAnsi"/>
+          <w:bCs/>
+          <w:sz w:val="22"/>
+        </w:rPr>
+        <w:t>2017</w:t>
       </w:r>
     </w:p>
     <w:p>
@@ -1590,52 +1549,16 @@
           <w:sz w:val="22"/>
           <w:szCs w:val="22"/>
         </w:rPr>
-        <w:t>Developed a</w:t>
-      </w:r>
-      <w:r>
-        <w:rPr>
-          <w:rFonts w:asciiTheme="minorHAnsi" w:hAnsiTheme="minorHAnsi" w:cstheme="minorBidi"/>
-          <w:color w:val="auto"/>
-          <w:sz w:val="22"/>
-          <w:szCs w:val="22"/>
-        </w:rPr>
-        <w:t xml:space="preserve"> web-</w:t>
-      </w:r>
-      <w:r>
-        <w:rPr>
-          <w:rFonts w:asciiTheme="minorHAnsi" w:hAnsiTheme="minorHAnsi" w:cstheme="minorBidi"/>
-          <w:color w:val="auto"/>
-          <w:sz w:val="22"/>
-          <w:szCs w:val="22"/>
-        </w:rPr>
-        <w:t xml:space="preserve">based application to help the patients </w:t>
-      </w:r>
-      <w:r>
-        <w:rPr>
-          <w:rFonts w:asciiTheme="minorHAnsi" w:hAnsiTheme="minorHAnsi" w:cstheme="minorBidi"/>
-          <w:color w:val="auto"/>
-          <w:sz w:val="22"/>
-          <w:szCs w:val="22"/>
-        </w:rPr>
-        <w:t xml:space="preserve">create appointments based on the availability of the </w:t>
-      </w:r>
-      <w:r>
-        <w:rPr>
-          <w:rFonts w:asciiTheme="minorHAnsi" w:hAnsiTheme="minorHAnsi" w:cstheme="minorBidi"/>
-          <w:color w:val="auto"/>
-          <w:sz w:val="22"/>
-          <w:szCs w:val="22"/>
-        </w:rPr>
-        <w:t>physician</w:t>
-      </w:r>
-      <w:r>
-        <w:rPr>
-          <w:rFonts w:asciiTheme="minorHAnsi" w:hAnsiTheme="minorHAnsi" w:cstheme="minorBidi"/>
-          <w:color w:val="auto"/>
-          <w:sz w:val="22"/>
-          <w:szCs w:val="22"/>
-        </w:rPr>
-        <w:t>.</w:t>
+        <w:t xml:space="preserve">Performed data normalization to maintain user data effectively and provided user friendly GUI. The application keeps track of </w:t>
+      </w:r>
+      <w:r>
+        <w:rPr>
+          <w:rFonts w:asciiTheme="minorHAnsi" w:hAnsiTheme="minorHAnsi" w:cstheme="minorBidi"/>
+          <w:color w:val="auto"/>
+          <w:sz w:val="22"/>
+          <w:szCs w:val="22"/>
+        </w:rPr>
+        <w:t>day to day</w:t>
       </w:r>
       <w:r>
         <w:rPr>
@@ -1649,157 +1572,67 @@
       <w:r>
         <w:rPr>
           <w:rFonts w:asciiTheme="minorHAnsi" w:hAnsiTheme="minorHAnsi" w:cstheme="minorBidi"/>
-          <w:color w:val="000000" w:themeColor="text1"/>
-          <w:sz w:val="22"/>
-          <w:szCs w:val="22"/>
-        </w:rPr>
-        <w:t>Used JDBC</w:t>
-      </w:r>
-      <w:r>
-        <w:rPr>
-          <w:rFonts w:asciiTheme="minorHAnsi" w:hAnsiTheme="minorHAnsi" w:cstheme="minorBidi"/>
-          <w:color w:val="000000" w:themeColor="text1"/>
-          <w:sz w:val="22"/>
-          <w:szCs w:val="22"/>
-        </w:rPr>
-        <w:t>, SQL</w:t>
-      </w:r>
-      <w:r>
-        <w:rPr>
-          <w:rFonts w:asciiTheme="minorHAnsi" w:hAnsiTheme="minorHAnsi" w:cstheme="minorBidi"/>
-          <w:color w:val="000000" w:themeColor="text1"/>
-          <w:sz w:val="22"/>
-          <w:szCs w:val="22"/>
-        </w:rPr>
-        <w:t xml:space="preserve"> </w:t>
-      </w:r>
-      <w:r>
-        <w:rPr>
-          <w:rFonts w:asciiTheme="minorHAnsi" w:hAnsiTheme="minorHAnsi" w:cstheme="minorBidi"/>
-          <w:color w:val="000000" w:themeColor="text1"/>
-          <w:sz w:val="22"/>
-          <w:szCs w:val="22"/>
-        </w:rPr>
-        <w:t>to</w:t>
-      </w:r>
-      <w:r>
-        <w:rPr>
-          <w:rFonts w:asciiTheme="minorHAnsi" w:hAnsiTheme="minorHAnsi" w:cstheme="minorBidi"/>
-          <w:color w:val="000000" w:themeColor="text1"/>
-          <w:sz w:val="22"/>
-          <w:szCs w:val="22"/>
-        </w:rPr>
-        <w:t xml:space="preserve"> connect and</w:t>
-      </w:r>
-      <w:r>
-        <w:rPr>
-          <w:rFonts w:asciiTheme="minorHAnsi" w:hAnsiTheme="minorHAnsi" w:cstheme="minorBidi"/>
-          <w:color w:val="000000" w:themeColor="text1"/>
-          <w:sz w:val="22"/>
-          <w:szCs w:val="22"/>
-        </w:rPr>
-        <w:t xml:space="preserve"> </w:t>
-      </w:r>
-      <w:r>
-        <w:rPr>
-          <w:rFonts w:asciiTheme="minorHAnsi" w:hAnsiTheme="minorHAnsi" w:cstheme="minorBidi"/>
-          <w:color w:val="000000" w:themeColor="text1"/>
-          <w:sz w:val="22"/>
-          <w:szCs w:val="22"/>
-        </w:rPr>
-        <w:t>access</w:t>
-      </w:r>
-      <w:r>
-        <w:rPr>
-          <w:rFonts w:asciiTheme="minorHAnsi" w:hAnsiTheme="minorHAnsi" w:cstheme="minorBidi"/>
-          <w:color w:val="000000" w:themeColor="text1"/>
-          <w:sz w:val="22"/>
-          <w:szCs w:val="22"/>
-        </w:rPr>
-        <w:t xml:space="preserve"> </w:t>
-      </w:r>
-      <w:r>
-        <w:rPr>
-          <w:rFonts w:asciiTheme="minorHAnsi" w:hAnsiTheme="minorHAnsi" w:cstheme="minorBidi"/>
-          <w:color w:val="000000" w:themeColor="text1"/>
-          <w:sz w:val="22"/>
-          <w:szCs w:val="22"/>
-        </w:rPr>
-        <w:t xml:space="preserve">database, </w:t>
-      </w:r>
-      <w:r>
-        <w:rPr>
-          <w:rFonts w:asciiTheme="minorHAnsi" w:hAnsiTheme="minorHAnsi" w:cstheme="minorBidi"/>
-          <w:color w:val="000000" w:themeColor="text1"/>
-          <w:sz w:val="22"/>
-          <w:szCs w:val="22"/>
-        </w:rPr>
-        <w:t xml:space="preserve">JSP, HTML, </w:t>
-      </w:r>
-      <w:r>
-        <w:rPr>
-          <w:rFonts w:asciiTheme="minorHAnsi" w:hAnsiTheme="minorHAnsi" w:cstheme="minorBidi"/>
-          <w:color w:val="000000" w:themeColor="text1"/>
-          <w:sz w:val="22"/>
-          <w:szCs w:val="22"/>
-        </w:rPr>
-        <w:t>CSS</w:t>
-      </w:r>
-      <w:r>
-        <w:rPr>
-          <w:rFonts w:asciiTheme="minorHAnsi" w:hAnsiTheme="minorHAnsi" w:cstheme="minorBidi"/>
-          <w:color w:val="000000" w:themeColor="text1"/>
-          <w:sz w:val="22"/>
-          <w:szCs w:val="22"/>
-        </w:rPr>
-        <w:t xml:space="preserve"> for forms and client-</w:t>
-      </w:r>
-      <w:r>
-        <w:rPr>
-          <w:rFonts w:asciiTheme="minorHAnsi" w:hAnsiTheme="minorHAnsi" w:cstheme="minorBidi"/>
-          <w:color w:val="000000" w:themeColor="text1"/>
-          <w:sz w:val="22"/>
-          <w:szCs w:val="22"/>
-        </w:rPr>
-        <w:t xml:space="preserve">side </w:t>
-      </w:r>
-      <w:r>
-        <w:rPr>
-          <w:rFonts w:asciiTheme="minorHAnsi" w:hAnsiTheme="minorHAnsi" w:cstheme="minorBidi"/>
-          <w:color w:val="000000" w:themeColor="text1"/>
-          <w:sz w:val="22"/>
-          <w:szCs w:val="22"/>
-        </w:rPr>
-        <w:t>validatio</w:t>
-      </w:r>
-      <w:r>
-        <w:rPr>
-          <w:rFonts w:asciiTheme="minorHAnsi" w:hAnsiTheme="minorHAnsi" w:cstheme="minorBidi"/>
-          <w:color w:val="000000" w:themeColor="text1"/>
-          <w:sz w:val="22"/>
-          <w:szCs w:val="22"/>
-        </w:rPr>
-        <w:t>ns.</w:t>
+          <w:color w:val="auto"/>
+          <w:sz w:val="22"/>
+          <w:szCs w:val="22"/>
+        </w:rPr>
+        <w:t>operations</w:t>
+      </w:r>
+      <w:r>
+        <w:rPr>
+          <w:rFonts w:asciiTheme="minorHAnsi" w:hAnsiTheme="minorHAnsi" w:cstheme="minorBidi"/>
+          <w:color w:val="auto"/>
+          <w:sz w:val="22"/>
+          <w:szCs w:val="22"/>
+        </w:rPr>
+        <w:t xml:space="preserve"> such as book search, book issue, book return, fine collection and user data management.</w:t>
       </w:r>
     </w:p>
     <w:p>
       <w:pPr>
         <w:pStyle w:val="Default"/>
-        <w:spacing w:after="38"/>
-        <w:rPr>
-          <w:rFonts w:asciiTheme="minorHAnsi" w:hAnsiTheme="minorHAnsi"/>
-          <w:bCs/>
-          <w:sz w:val="22"/>
-        </w:rPr>
-      </w:pPr>
-      <w:r>
-        <w:rPr>
-          <w:rFonts w:asciiTheme="minorHAnsi" w:hAnsiTheme="minorHAnsi"/>
-          <w:b/>
-          <w:bCs/>
-          <w:sz w:val="22"/>
-        </w:rPr>
-        <w:t xml:space="preserve">Batch Processor </w:t>
+        <w:spacing w:after="60"/>
+        <w:rPr>
+          <w:rFonts w:asciiTheme="minorHAnsi" w:hAnsiTheme="minorHAnsi"/>
+          <w:bCs/>
+          <w:sz w:val="22"/>
+        </w:rPr>
+      </w:pPr>
+      <w:r>
+        <w:rPr>
+          <w:rFonts w:asciiTheme="minorHAnsi" w:hAnsiTheme="minorHAnsi"/>
+          <w:b/>
+          <w:bCs/>
+          <w:sz w:val="22"/>
+        </w:rPr>
+        <w:t>Doctor Patient</w:t>
+      </w:r>
+      <w:r>
+        <w:rPr>
+          <w:rFonts w:asciiTheme="minorHAnsi" w:hAnsiTheme="minorHAnsi"/>
+          <w:b/>
+          <w:bCs/>
+          <w:sz w:val="22"/>
+        </w:rPr>
+        <w:t xml:space="preserve"> </w:t>
+      </w:r>
+      <w:r>
+        <w:rPr>
+          <w:rFonts w:asciiTheme="minorHAnsi" w:hAnsiTheme="minorHAnsi"/>
+          <w:b/>
+          <w:bCs/>
+          <w:sz w:val="22"/>
+        </w:rPr>
+        <w:t>portal</w:t>
+      </w:r>
+      <w:r>
+        <w:rPr>
+          <w:rFonts w:asciiTheme="minorHAnsi" w:hAnsiTheme="minorHAnsi"/>
+          <w:b/>
+          <w:bCs/>
+          <w:sz w:val="22"/>
+        </w:rPr>
+        <w:t xml:space="preserve"> </w:t>
       </w:r>
       <w:r>
         <w:t>–</w:t>
@@ -1820,87 +1653,87 @@
           <w:iCs/>
           <w:sz w:val="22"/>
         </w:rPr>
-        <w:t>Using Core Java and XML</w:t>
-      </w:r>
-      <w:r>
-        <w:rPr>
-          <w:rFonts w:asciiTheme="minorHAnsi" w:hAnsiTheme="minorHAnsi"/>
-          <w:bCs/>
-          <w:sz w:val="22"/>
-        </w:rPr>
-        <w:tab/>
-      </w:r>
-      <w:r>
-        <w:rPr>
-          <w:rFonts w:asciiTheme="minorHAnsi" w:hAnsiTheme="minorHAnsi"/>
-          <w:bCs/>
-          <w:sz w:val="22"/>
-        </w:rPr>
-        <w:tab/>
-      </w:r>
-      <w:r>
-        <w:rPr>
-          <w:rFonts w:asciiTheme="minorHAnsi" w:hAnsiTheme="minorHAnsi"/>
-          <w:bCs/>
-          <w:sz w:val="22"/>
-        </w:rPr>
-        <w:tab/>
-      </w:r>
-      <w:r>
-        <w:rPr>
-          <w:rFonts w:asciiTheme="minorHAnsi" w:hAnsiTheme="minorHAnsi"/>
-          <w:bCs/>
-          <w:sz w:val="22"/>
-        </w:rPr>
-        <w:tab/>
-      </w:r>
-      <w:r>
-        <w:rPr>
-          <w:rFonts w:asciiTheme="minorHAnsi" w:hAnsiTheme="minorHAnsi"/>
-          <w:bCs/>
-          <w:sz w:val="22"/>
-        </w:rPr>
-        <w:tab/>
-      </w:r>
-      <w:r>
-        <w:rPr>
-          <w:rFonts w:asciiTheme="minorHAnsi" w:hAnsiTheme="minorHAnsi"/>
-          <w:bCs/>
-          <w:sz w:val="22"/>
-        </w:rPr>
-        <w:tab/>
-      </w:r>
-      <w:r>
-        <w:rPr>
-          <w:rFonts w:asciiTheme="minorHAnsi" w:hAnsiTheme="minorHAnsi"/>
-          <w:bCs/>
-          <w:sz w:val="22"/>
-        </w:rPr>
-        <w:t xml:space="preserve">     </w:t>
-      </w:r>
-      <w:r>
-        <w:rPr>
-          <w:rFonts w:asciiTheme="minorHAnsi" w:hAnsiTheme="minorHAnsi"/>
-          <w:bCs/>
-          <w:sz w:val="22"/>
-        </w:rPr>
-        <w:t xml:space="preserve">   </w:t>
-      </w:r>
-      <w:r>
-        <w:rPr>
-          <w:rFonts w:asciiTheme="minorHAnsi" w:hAnsiTheme="minorHAnsi"/>
-          <w:bCs/>
-          <w:sz w:val="22"/>
-        </w:rPr>
-        <w:tab/>
-      </w:r>
-      <w:r>
-        <w:rPr>
-          <w:rFonts w:asciiTheme="minorHAnsi" w:hAnsiTheme="minorHAnsi"/>
-          <w:bCs/>
-          <w:sz w:val="22"/>
-        </w:rPr>
-        <w:tab/>
+        <w:t>Using Struts2 Framework</w:t>
+      </w:r>
+      <w:r>
+        <w:rPr>
+          <w:rFonts w:asciiTheme="minorHAnsi" w:hAnsiTheme="minorHAnsi"/>
+          <w:b/>
+          <w:bCs/>
+          <w:sz w:val="22"/>
+        </w:rPr>
+        <w:tab/>
+      </w:r>
+      <w:r>
+        <w:rPr>
+          <w:rFonts w:asciiTheme="minorHAnsi" w:hAnsiTheme="minorHAnsi"/>
+          <w:b/>
+          <w:bCs/>
+          <w:sz w:val="22"/>
+        </w:rPr>
+        <w:tab/>
+      </w:r>
+      <w:r>
+        <w:rPr>
+          <w:rFonts w:asciiTheme="minorHAnsi" w:hAnsiTheme="minorHAnsi"/>
+          <w:b/>
+          <w:bCs/>
+          <w:sz w:val="22"/>
+        </w:rPr>
+        <w:tab/>
+      </w:r>
+      <w:r>
+        <w:rPr>
+          <w:rFonts w:asciiTheme="minorHAnsi" w:hAnsiTheme="minorHAnsi"/>
+          <w:b/>
+          <w:bCs/>
+          <w:sz w:val="22"/>
+        </w:rPr>
+        <w:tab/>
+      </w:r>
+      <w:r>
+        <w:rPr>
+          <w:rFonts w:asciiTheme="minorHAnsi" w:hAnsiTheme="minorHAnsi"/>
+          <w:b/>
+          <w:bCs/>
+          <w:sz w:val="22"/>
+        </w:rPr>
+        <w:tab/>
+      </w:r>
+      <w:r>
+        <w:rPr>
+          <w:rFonts w:asciiTheme="minorHAnsi" w:hAnsiTheme="minorHAnsi"/>
+          <w:b/>
+          <w:bCs/>
+          <w:sz w:val="22"/>
+        </w:rPr>
+        <w:tab/>
+      </w:r>
+      <w:r>
+        <w:rPr>
+          <w:rFonts w:asciiTheme="minorHAnsi" w:hAnsiTheme="minorHAnsi"/>
+          <w:b/>
+          <w:bCs/>
+          <w:sz w:val="22"/>
+        </w:rPr>
+        <w:t xml:space="preserve">    </w:t>
+      </w:r>
+      <w:r>
+        <w:rPr>
+          <w:rFonts w:asciiTheme="minorHAnsi" w:hAnsiTheme="minorHAnsi"/>
+          <w:b/>
+          <w:bCs/>
+          <w:sz w:val="22"/>
+        </w:rPr>
+        <w:tab/>
+      </w:r>
+      <w:r>
+        <w:rPr>
+          <w:rFonts w:asciiTheme="minorHAnsi" w:hAnsiTheme="minorHAnsi"/>
+          <w:b/>
+          <w:bCs/>
+          <w:sz w:val="22"/>
+        </w:rPr>
         <w:t xml:space="preserve">            </w:t>
       </w:r>
       <w:r>
@@ -1909,23 +1742,7 @@
           <w:bCs/>
           <w:sz w:val="22"/>
         </w:rPr>
-        <w:t>Fall</w:t>
-      </w:r>
-      <w:r>
-        <w:rPr>
-          <w:rFonts w:asciiTheme="minorHAnsi" w:hAnsiTheme="minorHAnsi"/>
-          <w:bCs/>
-          <w:sz w:val="22"/>
-        </w:rPr>
-        <w:t xml:space="preserve"> </w:t>
-      </w:r>
-      <w:r>
-        <w:rPr>
-          <w:rFonts w:asciiTheme="minorHAnsi" w:hAnsiTheme="minorHAnsi"/>
-          <w:bCs/>
-          <w:sz w:val="22"/>
-        </w:rPr>
-        <w:t>2016</w:t>
+        <w:t>Fall 2014</w:t>
       </w:r>
     </w:p>
     <w:p>
@@ -1953,52 +1770,43 @@
           <w:sz w:val="22"/>
           <w:szCs w:val="22"/>
         </w:rPr>
-        <w:t>Developed</w:t>
-      </w:r>
-      <w:r>
-        <w:rPr>
-          <w:rFonts w:asciiTheme="minorHAnsi" w:hAnsiTheme="minorHAnsi" w:cstheme="minorBidi"/>
-          <w:color w:val="auto"/>
-          <w:sz w:val="22"/>
-          <w:szCs w:val="22"/>
-        </w:rPr>
-        <w:t xml:space="preserve"> Java based parsing code for processing the XML files directly into existing hierarchy of Java domain objects. </w:t>
-      </w:r>
-      <w:r>
-        <w:rPr>
-          <w:rFonts w:asciiTheme="minorHAnsi" w:hAnsiTheme="minorHAnsi" w:cstheme="minorBidi"/>
-          <w:color w:val="auto"/>
-          <w:sz w:val="22"/>
-          <w:szCs w:val="22"/>
-        </w:rPr>
-        <w:t>The XML files contain</w:t>
-      </w:r>
-      <w:r>
-        <w:rPr>
-          <w:rFonts w:asciiTheme="minorHAnsi" w:hAnsiTheme="minorHAnsi" w:cstheme="minorBidi"/>
-          <w:color w:val="auto"/>
-          <w:sz w:val="22"/>
-          <w:szCs w:val="22"/>
-        </w:rPr>
-        <w:t xml:space="preserve"> commands, </w:t>
-      </w:r>
-      <w:r>
-        <w:rPr>
-          <w:rFonts w:asciiTheme="minorHAnsi" w:hAnsiTheme="minorHAnsi" w:cstheme="minorBidi"/>
-          <w:color w:val="auto"/>
-          <w:sz w:val="22"/>
-          <w:szCs w:val="22"/>
-        </w:rPr>
-        <w:t>which execute</w:t>
-      </w:r>
-      <w:r>
-        <w:rPr>
-          <w:rFonts w:asciiTheme="minorHAnsi" w:hAnsiTheme="minorHAnsi" w:cstheme="minorBidi"/>
-          <w:color w:val="auto"/>
-          <w:sz w:val="22"/>
-          <w:szCs w:val="22"/>
-        </w:rPr>
-        <w:t xml:space="preserve"> as a process and communicate using files or pipes</w:t>
+        <w:t>Developed a</w:t>
+      </w:r>
+      <w:r>
+        <w:rPr>
+          <w:rFonts w:asciiTheme="minorHAnsi" w:hAnsiTheme="minorHAnsi" w:cstheme="minorBidi"/>
+          <w:color w:val="auto"/>
+          <w:sz w:val="22"/>
+          <w:szCs w:val="22"/>
+        </w:rPr>
+        <w:t xml:space="preserve"> web-</w:t>
+      </w:r>
+      <w:r>
+        <w:rPr>
+          <w:rFonts w:asciiTheme="minorHAnsi" w:hAnsiTheme="minorHAnsi" w:cstheme="minorBidi"/>
+          <w:color w:val="auto"/>
+          <w:sz w:val="22"/>
+          <w:szCs w:val="22"/>
+        </w:rPr>
+        <w:t xml:space="preserve">based application to help the patients </w:t>
+      </w:r>
+      <w:r>
+        <w:rPr>
+          <w:rFonts w:asciiTheme="minorHAnsi" w:hAnsiTheme="minorHAnsi" w:cstheme="minorBidi"/>
+          <w:color w:val="auto"/>
+          <w:sz w:val="22"/>
+          <w:szCs w:val="22"/>
+        </w:rPr>
+        <w:t xml:space="preserve">create appointments based on the availability of the </w:t>
+      </w:r>
+      <w:r>
+        <w:rPr>
+          <w:rFonts w:asciiTheme="minorHAnsi" w:hAnsiTheme="minorHAnsi" w:cstheme="minorBidi"/>
+          <w:color w:val="auto"/>
+          <w:sz w:val="22"/>
+          <w:szCs w:val="22"/>
+        </w:rPr>
+        <w:t>physician</w:t>
       </w:r>
       <w:r>
         <w:rPr>
@@ -2008,12 +1816,156 @@
           <w:szCs w:val="22"/>
         </w:rPr>
         <w:t>.</w:t>
+      </w:r>
+      <w:r>
+        <w:rPr>
+          <w:rFonts w:asciiTheme="minorHAnsi" w:hAnsiTheme="minorHAnsi" w:cstheme="minorBidi"/>
+          <w:color w:val="auto"/>
+          <w:sz w:val="22"/>
+          <w:szCs w:val="22"/>
+        </w:rPr>
+        <w:t xml:space="preserve"> </w:t>
+      </w:r>
+      <w:r>
+        <w:rPr>
+          <w:rFonts w:asciiTheme="minorHAnsi" w:hAnsiTheme="minorHAnsi" w:cstheme="minorBidi"/>
+          <w:color w:val="000000" w:themeColor="text1"/>
+          <w:sz w:val="22"/>
+          <w:szCs w:val="22"/>
+        </w:rPr>
+        <w:t>Used JDBC</w:t>
+      </w:r>
+      <w:r>
+        <w:rPr>
+          <w:rFonts w:asciiTheme="minorHAnsi" w:hAnsiTheme="minorHAnsi" w:cstheme="minorBidi"/>
+          <w:color w:val="000000" w:themeColor="text1"/>
+          <w:sz w:val="22"/>
+          <w:szCs w:val="22"/>
+        </w:rPr>
+        <w:t>, SQL</w:t>
+      </w:r>
+      <w:r>
+        <w:rPr>
+          <w:rFonts w:asciiTheme="minorHAnsi" w:hAnsiTheme="minorHAnsi" w:cstheme="minorBidi"/>
+          <w:color w:val="000000" w:themeColor="text1"/>
+          <w:sz w:val="22"/>
+          <w:szCs w:val="22"/>
+        </w:rPr>
+        <w:t xml:space="preserve"> </w:t>
+      </w:r>
+      <w:r>
+        <w:rPr>
+          <w:rFonts w:asciiTheme="minorHAnsi" w:hAnsiTheme="minorHAnsi" w:cstheme="minorBidi"/>
+          <w:color w:val="000000" w:themeColor="text1"/>
+          <w:sz w:val="22"/>
+          <w:szCs w:val="22"/>
+        </w:rPr>
+        <w:t>to</w:t>
+      </w:r>
+      <w:r>
+        <w:rPr>
+          <w:rFonts w:asciiTheme="minorHAnsi" w:hAnsiTheme="minorHAnsi" w:cstheme="minorBidi"/>
+          <w:color w:val="000000" w:themeColor="text1"/>
+          <w:sz w:val="22"/>
+          <w:szCs w:val="22"/>
+        </w:rPr>
+        <w:t xml:space="preserve"> connect and</w:t>
+      </w:r>
+      <w:r>
+        <w:rPr>
+          <w:rFonts w:asciiTheme="minorHAnsi" w:hAnsiTheme="minorHAnsi" w:cstheme="minorBidi"/>
+          <w:color w:val="000000" w:themeColor="text1"/>
+          <w:sz w:val="22"/>
+          <w:szCs w:val="22"/>
+        </w:rPr>
+        <w:t xml:space="preserve"> </w:t>
+      </w:r>
+      <w:r>
+        <w:rPr>
+          <w:rFonts w:asciiTheme="minorHAnsi" w:hAnsiTheme="minorHAnsi" w:cstheme="minorBidi"/>
+          <w:color w:val="000000" w:themeColor="text1"/>
+          <w:sz w:val="22"/>
+          <w:szCs w:val="22"/>
+        </w:rPr>
+        <w:t>access</w:t>
+      </w:r>
+      <w:r>
+        <w:rPr>
+          <w:rFonts w:asciiTheme="minorHAnsi" w:hAnsiTheme="minorHAnsi" w:cstheme="minorBidi"/>
+          <w:color w:val="000000" w:themeColor="text1"/>
+          <w:sz w:val="22"/>
+          <w:szCs w:val="22"/>
+        </w:rPr>
+        <w:t xml:space="preserve"> </w:t>
+      </w:r>
+      <w:r>
+        <w:rPr>
+          <w:rFonts w:asciiTheme="minorHAnsi" w:hAnsiTheme="minorHAnsi" w:cstheme="minorBidi"/>
+          <w:color w:val="000000" w:themeColor="text1"/>
+          <w:sz w:val="22"/>
+          <w:szCs w:val="22"/>
+        </w:rPr>
+        <w:t xml:space="preserve">database, </w:t>
+      </w:r>
+      <w:r>
+        <w:rPr>
+          <w:rFonts w:asciiTheme="minorHAnsi" w:hAnsiTheme="minorHAnsi" w:cstheme="minorBidi"/>
+          <w:color w:val="000000" w:themeColor="text1"/>
+          <w:sz w:val="22"/>
+          <w:szCs w:val="22"/>
+        </w:rPr>
+        <w:t xml:space="preserve">JSP, HTML, </w:t>
+      </w:r>
+      <w:r>
+        <w:rPr>
+          <w:rFonts w:asciiTheme="minorHAnsi" w:hAnsiTheme="minorHAnsi" w:cstheme="minorBidi"/>
+          <w:color w:val="000000" w:themeColor="text1"/>
+          <w:sz w:val="22"/>
+          <w:szCs w:val="22"/>
+        </w:rPr>
+        <w:t>CSS</w:t>
+      </w:r>
+      <w:r>
+        <w:rPr>
+          <w:rFonts w:asciiTheme="minorHAnsi" w:hAnsiTheme="minorHAnsi" w:cstheme="minorBidi"/>
+          <w:color w:val="000000" w:themeColor="text1"/>
+          <w:sz w:val="22"/>
+          <w:szCs w:val="22"/>
+        </w:rPr>
+        <w:t xml:space="preserve"> for forms and client-</w:t>
+      </w:r>
+      <w:r>
+        <w:rPr>
+          <w:rFonts w:asciiTheme="minorHAnsi" w:hAnsiTheme="minorHAnsi" w:cstheme="minorBidi"/>
+          <w:color w:val="000000" w:themeColor="text1"/>
+          <w:sz w:val="22"/>
+          <w:szCs w:val="22"/>
+        </w:rPr>
+        <w:t xml:space="preserve">side </w:t>
+      </w:r>
+      <w:r>
+        <w:rPr>
+          <w:rFonts w:asciiTheme="minorHAnsi" w:hAnsiTheme="minorHAnsi" w:cstheme="minorBidi"/>
+          <w:color w:val="000000" w:themeColor="text1"/>
+          <w:sz w:val="22"/>
+          <w:szCs w:val="22"/>
+        </w:rPr>
+        <w:t>validatio</w:t>
+      </w:r>
+      <w:r>
+        <w:rPr>
+          <w:rFonts w:asciiTheme="minorHAnsi" w:hAnsiTheme="minorHAnsi" w:cstheme="minorBidi"/>
+          <w:color w:val="000000" w:themeColor="text1"/>
+          <w:sz w:val="22"/>
+          <w:szCs w:val="22"/>
+        </w:rPr>
+        <w:t>ns.</w:t>
       </w:r>
     </w:p>
     <w:p>
       <w:pPr>
         <w:pStyle w:val="Default"/>
-        <w:spacing w:after="38"/>
+        <w:spacing w:after="60"/>
         <w:rPr>
           <w:rFonts w:asciiTheme="minorHAnsi" w:hAnsiTheme="minorHAnsi"/>
           <w:bCs/>
@@ -2160,6 +2112,7 @@
           <w:ilvl w:val="0"/>
           <w:numId w:val="9"/>
         </w:numPr>
+        <w:spacing w:line="240" w:lineRule="auto"/>
       </w:pPr>
       <w:r>
         <w:t xml:space="preserve">Developed a service class </w:t>
@@ -2186,7 +2139,7 @@
     <w:p>
       <w:pPr>
         <w:pStyle w:val="Default"/>
-        <w:spacing w:after="38"/>
+        <w:spacing w:after="60"/>
         <w:outlineLvl w:val="0"/>
         <w:rPr>
           <w:rFonts w:asciiTheme="minorHAnsi" w:hAnsiTheme="minorHAnsi"/>
@@ -2237,6 +2190,7 @@
     </w:p>
     <w:p>
       <w:pPr>
+        <w:spacing w:line="240" w:lineRule="auto"/>
         <w:rPr>
           <w:b/>
         </w:rPr>
@@ -2271,6 +2225,12 @@
       </w:r>
     </w:p>
     <w:p>
+      <w:pPr>
+        <w:spacing w:line="240" w:lineRule="auto"/>
+        <w:rPr>
+          <w:b/>
+        </w:rPr>
+      </w:pPr>
       <w:r>
         <w:rPr>
           <w:b/>
@@ -3284,6 +3244,119 @@
     <w:nsid w:val="74361D7B"/>
     <w:multiLevelType w:val="hybridMultilevel"/>
     <w:tmpl w:val="516271A8"/>
+    <w:lvl w:ilvl="0" w:tplc="04090001">
+      <w:start w:val="1"/>
+      <w:numFmt w:val="bullet"/>
+      <w:lvlText w:val=""/>
+      <w:lvlJc w:val="left"/>
+      <w:pPr>
+        <w:ind w:left="720" w:hanging="360"/>
+      </w:pPr>
+      <w:rPr>
+        <w:rFonts w:ascii="Symbol" w:hAnsi="Symbol" w:hint="default"/>
+      </w:rPr>
+    </w:lvl>
+    <w:lvl w:ilvl="1" w:tplc="04090003" w:tentative="1">
+      <w:start w:val="1"/>
+      <w:numFmt w:val="bullet"/>
+      <w:lvlText w:val="o"/>
+      <w:lvlJc w:val="left"/>
+      <w:pPr>
+        <w:ind w:left="1440" w:hanging="360"/>
+      </w:pPr>
+      <w:rPr>
+        <w:rFonts w:ascii="Courier New" w:hAnsi="Courier New" w:cs="Courier New" w:hint="default"/>
+      </w:rPr>
+    </w:lvl>
+    <w:lvl w:ilvl="2" w:tplc="04090005" w:tentative="1">
+      <w:start w:val="1"/>
+      <w:numFmt w:val="bullet"/>
+      <w:lvlText w:val=""/>
+      <w:lvlJc w:val="left"/>
+      <w:pPr>
+        <w:ind w:left="2160" w:hanging="360"/>
+      </w:pPr>
+      <w:rPr>
+        <w:rFonts w:ascii="Wingdings" w:hAnsi="Wingdings" w:hint="default"/>
+      </w:rPr>
+    </w:lvl>
+    <w:lvl w:ilvl="3" w:tplc="04090001" w:tentative="1">
+      <w:start w:val="1"/>
+      <w:numFmt w:val="bullet"/>
+      <w:lvlText w:val=""/>
+      <w:lvlJc w:val="left"/>
+      <w:pPr>
+        <w:ind w:left="2880" w:hanging="360"/>
+      </w:pPr>
+      <w:rPr>
+        <w:rFonts w:ascii="Symbol" w:hAnsi="Symbol" w:hint="default"/>
+      </w:rPr>
+    </w:lvl>
+    <w:lvl w:ilvl="4" w:tplc="04090003" w:tentative="1">
+      <w:start w:val="1"/>
+      <w:numFmt w:val="bullet"/>
+      <w:lvlText w:val="o"/>
+      <w:lvlJc w:val="left"/>
+      <w:pPr>
+        <w:ind w:left="3600" w:hanging="360"/>
+      </w:pPr>
+      <w:rPr>
+        <w:rFonts w:ascii="Courier New" w:hAnsi="Courier New" w:cs="Courier New" w:hint="default"/>
+      </w:rPr>
+    </w:lvl>
+    <w:lvl w:ilvl="5" w:tplc="04090005" w:tentative="1">
+      <w:start w:val="1"/>
+      <w:numFmt w:val="bullet"/>
+      <w:lvlText w:val=""/>
+      <w:lvlJc w:val="left"/>
+      <w:pPr>
+        <w:ind w:left="4320" w:hanging="360"/>
+      </w:pPr>
+      <w:rPr>
+        <w:rFonts w:ascii="Wingdings" w:hAnsi="Wingdings" w:hint="default"/>
+      </w:rPr>
+    </w:lvl>
+    <w:lvl w:ilvl="6" w:tplc="04090001" w:tentative="1">
+      <w:start w:val="1"/>
+      <w:numFmt w:val="bullet"/>
+      <w:lvlText w:val=""/>
+      <w:lvlJc w:val="left"/>
+      <w:pPr>
+        <w:ind w:left="5040" w:hanging="360"/>
+      </w:pPr>
+      <w:rPr>
+        <w:rFonts w:ascii="Symbol" w:hAnsi="Symbol" w:hint="default"/>
+      </w:rPr>
+    </w:lvl>
+    <w:lvl w:ilvl="7" w:tplc="04090003" w:tentative="1">
+      <w:start w:val="1"/>
+      <w:numFmt w:val="bullet"/>
+      <w:lvlText w:val="o"/>
+      <w:lvlJc w:val="left"/>
+      <w:pPr>
+        <w:ind w:left="5760" w:hanging="360"/>
+      </w:pPr>
+      <w:rPr>
+        <w:rFonts w:ascii="Courier New" w:hAnsi="Courier New" w:cs="Courier New" w:hint="default"/>
+      </w:rPr>
+    </w:lvl>
+    <w:lvl w:ilvl="8" w:tplc="04090005" w:tentative="1">
+      <w:start w:val="1"/>
+      <w:numFmt w:val="bullet"/>
+      <w:lvlText w:val=""/>
+      <w:lvlJc w:val="left"/>
+      <w:pPr>
+        <w:ind w:left="6480" w:hanging="360"/>
+      </w:pPr>
+      <w:rPr>
+        <w:rFonts w:ascii="Wingdings" w:hAnsi="Wingdings" w:hint="default"/>
+      </w:rPr>
+    </w:lvl>
+  </w:abstractNum>
+  <w:abstractNum w:abstractNumId="9">
+    <w:nsid w:val="751F6BA9"/>
+    <w:multiLevelType w:val="hybridMultilevel"/>
+    <w:tmpl w:val="DED88C98"/>
     <w:lvl w:ilvl="0" w:tplc="04090001">
       <w:start w:val="1"/>
       <w:numFmt w:val="bullet"/>
@@ -3419,6 +3492,9 @@
   </w:num>
   <w:num w:numId="9">
     <w:abstractNumId w:val="1"/>
+  </w:num>
+  <w:num w:numId="10">
+    <w:abstractNumId w:val="9"/>
   </w:num>
 </w:numbering>
 </file>
@@ -3979,6 +4055,31 @@
       <w:bCs/>
     </w:rPr>
   </w:style>
+  <w:style w:type="character" w:customStyle="1" w:styleId="a">
+    <w:name w:val="a"/>
+    <w:basedOn w:val="DefaultParagraphFont"/>
+    <w:rsid w:val="00C66750"/>
+  </w:style>
+  <w:style w:type="character" w:customStyle="1" w:styleId="l7">
+    <w:name w:val="l7"/>
+    <w:basedOn w:val="DefaultParagraphFont"/>
+    <w:rsid w:val="00C66750"/>
+  </w:style>
+  <w:style w:type="character" w:customStyle="1" w:styleId="l6">
+    <w:name w:val="l6"/>
+    <w:basedOn w:val="DefaultParagraphFont"/>
+    <w:rsid w:val="00C66750"/>
+  </w:style>
+  <w:style w:type="character" w:customStyle="1" w:styleId="apple-converted-space">
+    <w:name w:val="apple-converted-space"/>
+    <w:basedOn w:val="DefaultParagraphFont"/>
+    <w:rsid w:val="00C66750"/>
+  </w:style>
+  <w:style w:type="character" w:customStyle="1" w:styleId="l8">
+    <w:name w:val="l8"/>
+    <w:basedOn w:val="DefaultParagraphFont"/>
+    <w:rsid w:val="00C66750"/>
+  </w:style>
 </w:styles>
 </file>
 
@@ -4272,7 +4373,7 @@
 </file>
 
 <file path=customXml/itemProps1.xml><?xml version="1.0" encoding="utf-8"?>
-<ds:datastoreItem xmlns:ds="http://schemas.openxmlformats.org/officeDocument/2006/customXml" ds:itemID="{4FF3CADF-BEA9-FB46-9831-50E1E1EDAFA1}">
+<ds:datastoreItem xmlns:ds="http://schemas.openxmlformats.org/officeDocument/2006/customXml" ds:itemID="{3E5A69A6-6CF1-6D46-B93D-2610B76A39D5}">
   <ds:schemaRefs>
     <ds:schemaRef ds:uri="http://schemas.openxmlformats.org/officeDocument/2006/bibliography"/>
   </ds:schemaRefs>

</xml_diff>

<commit_message>
Added R project and few corrections
</commit_message>
<xml_diff>
--- a/Resume_internships_new.docx
+++ b/Resume_internships_new.docx
@@ -375,231 +375,223 @@
         </w:rPr>
         <w:tab/>
       </w:r>
+      <w:r>
+        <w:rPr>
+          <w:bCs/>
+        </w:rPr>
+        <w:t xml:space="preserve"> </w:t>
+      </w:r>
+      <w:r>
+        <w:rPr>
+          <w:bCs/>
+        </w:rPr>
+        <w:tab/>
+      </w:r>
+      <w:r>
+        <w:rPr>
+          <w:bCs/>
+        </w:rPr>
+        <w:tab/>
+      </w:r>
+      <w:r>
+        <w:rPr>
+          <w:bCs/>
+        </w:rPr>
+        <w:tab/>
+      </w:r>
+      <w:r>
+        <w:rPr>
+          <w:bCs/>
+        </w:rPr>
+        <w:tab/>
+      </w:r>
+      <w:r>
+        <w:rPr>
+          <w:bCs/>
+        </w:rPr>
+        <w:tab/>
+        <w:t xml:space="preserve"> </w:t>
+      </w:r>
+      <w:r>
+        <w:rPr>
+          <w:bCs/>
+        </w:rPr>
+        <w:tab/>
+      </w:r>
+      <w:r>
+        <w:rPr>
+          <w:bCs/>
+        </w:rPr>
+        <w:tab/>
+        <w:t xml:space="preserve">         </w:t>
+      </w:r>
+      <w:r>
+        <w:rPr>
+          <w:bCs/>
+        </w:rPr>
+        <w:t xml:space="preserve">April 2014 </w:t>
+      </w:r>
+    </w:p>
+    <w:p>
+      <w:pPr>
+        <w:spacing w:line="240" w:lineRule="auto"/>
+      </w:pPr>
+      <w:r>
+        <w:rPr>
+          <w:i/>
+          <w:iCs/>
+        </w:rPr>
+        <w:t>B.En</w:t>
+      </w:r>
+      <w:r>
+        <w:rPr>
+          <w:i/>
+          <w:iCs/>
+        </w:rPr>
+        <w:t>g</w:t>
+      </w:r>
+      <w:r>
+        <w:rPr>
+          <w:i/>
+          <w:iCs/>
+        </w:rPr>
+        <w:t>.</w:t>
+      </w:r>
+      <w:r>
+        <w:rPr>
+          <w:i/>
+          <w:iCs/>
+        </w:rPr>
+        <w:t>, Electronics &amp; Communications Engineering</w:t>
+      </w:r>
+      <w:r>
+        <w:rPr>
+          <w:i/>
+          <w:iCs/>
+        </w:rPr>
+        <w:tab/>
+      </w:r>
+      <w:r>
+        <w:tab/>
+      </w:r>
+      <w:r>
+        <w:tab/>
+      </w:r>
+      <w:r>
+        <w:tab/>
+      </w:r>
+      <w:r>
+        <w:tab/>
+      </w:r>
+      <w:r>
+        <w:tab/>
+      </w:r>
+      <w:r>
+        <w:tab/>
+        <w:t xml:space="preserve">         GPA – 3.6</w:t>
+      </w:r>
+      <w:r>
+        <w:t>5</w:t>
+      </w:r>
+    </w:p>
+    <w:p>
+      <w:pPr>
+        <w:pStyle w:val="NoSpacing"/>
+      </w:pPr>
+      <w:r>
+        <w:rPr>
+          <w:b/>
+        </w:rPr>
+        <w:t>TECHNICAL SKILLS</w:t>
+      </w:r>
+      <w:r>
+        <w:t xml:space="preserve"> </w:t>
+      </w:r>
+      <w:r>
+        <w:br/>
+      </w:r>
+      <w:r>
+        <w:t>Languages</w:t>
+      </w:r>
+      <w:r>
+        <w:tab/>
+      </w:r>
+      <w:r>
+        <w:tab/>
+      </w:r>
+      <w:r>
+        <w:tab/>
+      </w:r>
+      <w:r>
+        <w:t>:</w:t>
+      </w:r>
+      <w:r>
+        <w:tab/>
+      </w:r>
+      <w:r>
+        <w:t>JAVA</w:t>
+      </w:r>
+      <w:r>
+        <w:t>,</w:t>
+      </w:r>
+      <w:r>
+        <w:t xml:space="preserve"> </w:t>
+      </w:r>
+      <w:r>
+        <w:t>R,</w:t>
+      </w:r>
+      <w:r>
+        <w:t xml:space="preserve"> SQL, PL/SQL</w:t>
+      </w:r>
+    </w:p>
+    <w:p>
+      <w:pPr>
+        <w:pStyle w:val="NoSpacing"/>
+      </w:pPr>
+      <w:r>
+        <w:t>W</w:t>
+      </w:r>
+      <w:r>
+        <w:t>eb Designing</w:t>
+      </w:r>
+      <w:r>
+        <w:tab/>
+      </w:r>
+      <w:r>
+        <w:tab/>
+      </w:r>
+      <w:r>
+        <w:tab/>
+      </w:r>
+      <w:r>
+        <w:t>:</w:t>
+      </w:r>
+      <w:r>
+        <w:tab/>
+      </w:r>
+      <w:r>
+        <w:t>HTML,</w:t>
+      </w:r>
+      <w:r>
+        <w:t xml:space="preserve"> </w:t>
+      </w:r>
+      <w:r>
+        <w:t xml:space="preserve">CSS, </w:t>
+      </w:r>
+      <w:r>
+        <w:t>JavaScript,</w:t>
+      </w:r>
+      <w:r>
+        <w:t xml:space="preserve"> </w:t>
+      </w:r>
+      <w:r>
+        <w:t>jQuery</w:t>
+      </w:r>
+      <w:r>
+        <w:t>,</w:t>
+      </w:r>
       <w:bookmarkStart w:id="0" w:name="_GoBack"/>
       <w:bookmarkEnd w:id="0"/>
-      <w:r>
-        <w:rPr>
-          <w:bCs/>
-        </w:rPr>
-        <w:t xml:space="preserve"> </w:t>
-      </w:r>
-      <w:r>
-        <w:rPr>
-          <w:bCs/>
-        </w:rPr>
-        <w:tab/>
-      </w:r>
-      <w:r>
-        <w:rPr>
-          <w:bCs/>
-        </w:rPr>
-        <w:tab/>
-      </w:r>
-      <w:r>
-        <w:rPr>
-          <w:bCs/>
-        </w:rPr>
-        <w:tab/>
-      </w:r>
-      <w:r>
-        <w:rPr>
-          <w:bCs/>
-        </w:rPr>
-        <w:tab/>
-      </w:r>
-      <w:r>
-        <w:rPr>
-          <w:bCs/>
-        </w:rPr>
-        <w:tab/>
-        <w:t xml:space="preserve"> </w:t>
-      </w:r>
-      <w:r>
-        <w:rPr>
-          <w:bCs/>
-        </w:rPr>
-        <w:tab/>
-      </w:r>
-      <w:r>
-        <w:rPr>
-          <w:bCs/>
-        </w:rPr>
-        <w:tab/>
-        <w:t xml:space="preserve">         </w:t>
-      </w:r>
-      <w:r>
-        <w:rPr>
-          <w:bCs/>
-        </w:rPr>
-        <w:t xml:space="preserve">April 2014 </w:t>
-      </w:r>
-    </w:p>
-    <w:p>
-      <w:pPr>
-        <w:spacing w:line="240" w:lineRule="auto"/>
-      </w:pPr>
-      <w:r>
-        <w:rPr>
-          <w:i/>
-          <w:iCs/>
-        </w:rPr>
-        <w:t>B.En</w:t>
-      </w:r>
-      <w:r>
-        <w:rPr>
-          <w:i/>
-          <w:iCs/>
-        </w:rPr>
-        <w:t>g</w:t>
-      </w:r>
-      <w:r>
-        <w:rPr>
-          <w:i/>
-          <w:iCs/>
-        </w:rPr>
-        <w:t>.</w:t>
-      </w:r>
-      <w:r>
-        <w:rPr>
-          <w:i/>
-          <w:iCs/>
-        </w:rPr>
-        <w:t>, Electronics &amp; Communications Engineering</w:t>
-      </w:r>
-      <w:r>
-        <w:rPr>
-          <w:i/>
-          <w:iCs/>
-        </w:rPr>
-        <w:tab/>
-      </w:r>
-      <w:r>
-        <w:tab/>
-      </w:r>
-      <w:r>
-        <w:tab/>
-      </w:r>
-      <w:r>
-        <w:tab/>
-      </w:r>
-      <w:r>
-        <w:tab/>
-      </w:r>
-      <w:r>
-        <w:tab/>
-      </w:r>
-      <w:r>
-        <w:tab/>
-        <w:t xml:space="preserve">         GPA – 3.6</w:t>
-      </w:r>
-      <w:r>
-        <w:t>5</w:t>
-      </w:r>
-    </w:p>
-    <w:p>
-      <w:pPr>
-        <w:pStyle w:val="NoSpacing"/>
-      </w:pPr>
-      <w:r>
-        <w:rPr>
-          <w:b/>
-        </w:rPr>
-        <w:t>TECHNICAL SKILLS</w:t>
-      </w:r>
-      <w:r>
-        <w:t xml:space="preserve"> </w:t>
-      </w:r>
-      <w:r>
-        <w:br/>
-      </w:r>
-      <w:r>
-        <w:t>Languages</w:t>
-      </w:r>
-      <w:r>
-        <w:tab/>
-      </w:r>
-      <w:r>
-        <w:tab/>
-      </w:r>
-      <w:r>
-        <w:tab/>
-      </w:r>
-      <w:r>
-        <w:t>:</w:t>
-      </w:r>
-      <w:r>
-        <w:tab/>
-      </w:r>
-      <w:r>
-        <w:t>JAVA</w:t>
-      </w:r>
-      <w:r>
-        <w:t>,</w:t>
-      </w:r>
-      <w:r>
-        <w:t xml:space="preserve"> </w:t>
-      </w:r>
-      <w:r>
-        <w:t>R,</w:t>
-      </w:r>
-      <w:r>
-        <w:t xml:space="preserve"> SQL, PL/SQL</w:t>
-      </w:r>
-    </w:p>
-    <w:p>
-      <w:pPr>
-        <w:pStyle w:val="NoSpacing"/>
-      </w:pPr>
-      <w:r>
-        <w:t>W</w:t>
-      </w:r>
-      <w:r>
-        <w:t>eb Designing</w:t>
-      </w:r>
-      <w:r>
-        <w:tab/>
-      </w:r>
-      <w:r>
-        <w:tab/>
-      </w:r>
-      <w:r>
-        <w:tab/>
-      </w:r>
-      <w:r>
-        <w:t>:</w:t>
-      </w:r>
-      <w:r>
-        <w:tab/>
-      </w:r>
-      <w:r>
-        <w:t>HTML,</w:t>
-      </w:r>
-      <w:r>
-        <w:t xml:space="preserve"> </w:t>
-      </w:r>
-      <w:r>
-        <w:t>CSS</w:t>
-      </w:r>
-      <w:r>
-        <w:t xml:space="preserve">, </w:t>
-      </w:r>
-      <w:r>
-        <w:t>JavaScript,</w:t>
-      </w:r>
-      <w:r>
-        <w:t xml:space="preserve"> </w:t>
-      </w:r>
-      <w:r>
-        <w:t>jQuery</w:t>
-      </w:r>
-      <w:proofErr w:type="gramStart"/>
-      <w:r>
-        <w:t xml:space="preserve">, </w:t>
-      </w:r>
-      <w:r>
-        <w:t>,</w:t>
-      </w:r>
-      <w:proofErr w:type="gramEnd"/>
       <w:r>
         <w:t xml:space="preserve"> </w:t>
       </w:r>
@@ -4277,7 +4269,7 @@
 </file>
 
 <file path=customXml/itemProps1.xml><?xml version="1.0" encoding="utf-8"?>
-<ds:datastoreItem xmlns:ds="http://schemas.openxmlformats.org/officeDocument/2006/customXml" ds:itemID="{2BF33DD2-FDC3-3140-B6AE-9914E69C0227}">
+<ds:datastoreItem xmlns:ds="http://schemas.openxmlformats.org/officeDocument/2006/customXml" ds:itemID="{10F2CF77-64C4-2B41-9125-03E31E1CA64E}">
   <ds:schemaRefs>
     <ds:schemaRef ds:uri="http://schemas.openxmlformats.org/officeDocument/2006/bibliography"/>
   </ds:schemaRefs>

</xml_diff>

<commit_message>
Edited https: in the linkedin url
</commit_message>
<xml_diff>
--- a/Resume_internships_new.docx
+++ b/Resume_internships_new.docx
@@ -63,38 +63,31 @@
           <w:color w:val="000000" w:themeColor="text1"/>
           <w:sz w:val="28"/>
           <w:szCs w:val="32"/>
-          <w:lang w:val="sv-SE"/>
-        </w:rPr>
-      </w:pPr>
-      <w:r>
-        <w:rPr>
-          <w:lang w:val="sv-SE"/>
-        </w:rPr>
+        </w:rPr>
+      </w:pPr>
+      <w:r>
         <w:t>(</w:t>
       </w:r>
       <w:r>
-        <w:rPr>
-          <w:lang w:val="sv-SE"/>
-        </w:rPr>
         <w:t>240) -</w:t>
       </w:r>
       <w:r>
-        <w:rPr>
-          <w:lang w:val="sv-SE"/>
-        </w:rPr>
         <w:t>810-8563 |</w:t>
       </w:r>
       <w:r>
-        <w:rPr>
-          <w:lang w:val="sv-SE"/>
-        </w:rPr>
         <w:t xml:space="preserve"> h</w:t>
       </w:r>
       <w:r>
-        <w:rPr>
-          <w:lang w:val="sv-SE"/>
-        </w:rPr>
-        <w:t>imadhar.duvuru@utdallas.edu | URL https://www.linkedin.com/in/himadharduvuru</w:t>
+        <w:t>imadhar.du</w:t>
+      </w:r>
+      <w:r>
+        <w:t>vuru@utd</w:t>
+      </w:r>
+      <w:r>
+        <w:t xml:space="preserve">allas.edu | </w:t>
+      </w:r>
+      <w:r>
+        <w:t>www.linkedin.com/in/himadharduvuru</w:t>
       </w:r>
     </w:p>
     <w:p>
@@ -157,6 +150,8 @@
         </w:rPr>
         <w:t xml:space="preserve">EDUCATION </w:t>
       </w:r>
+      <w:bookmarkStart w:id="0" w:name="_GoBack"/>
+      <w:bookmarkEnd w:id="0"/>
     </w:p>
     <w:p>
       <w:pPr>
@@ -590,8 +585,6 @@
       <w:r>
         <w:t>,</w:t>
       </w:r>
-      <w:bookmarkStart w:id="0" w:name="_GoBack"/>
-      <w:bookmarkEnd w:id="0"/>
       <w:r>
         <w:t xml:space="preserve"> </w:t>
       </w:r>
@@ -4269,7 +4262,7 @@
 </file>
 
 <file path=customXml/itemProps1.xml><?xml version="1.0" encoding="utf-8"?>
-<ds:datastoreItem xmlns:ds="http://schemas.openxmlformats.org/officeDocument/2006/customXml" ds:itemID="{10F2CF77-64C4-2B41-9125-03E31E1CA64E}">
+<ds:datastoreItem xmlns:ds="http://schemas.openxmlformats.org/officeDocument/2006/customXml" ds:itemID="{C42E3587-A0A8-C04E-88C7-7CE2087C6C09}">
   <ds:schemaRefs>
     <ds:schemaRef ds:uri="http://schemas.openxmlformats.org/officeDocument/2006/bibliography"/>
   </ds:schemaRefs>

</xml_diff>

<commit_message>
Replaced certification with coursework
</commit_message>
<xml_diff>
--- a/Resume_internships_new.docx
+++ b/Resume_internships_new.docx
@@ -69,7 +69,10 @@
         <w:t>(</w:t>
       </w:r>
       <w:r>
-        <w:t>240) -</w:t>
+        <w:t>240)</w:t>
+      </w:r>
+      <w:r>
+        <w:t>-</w:t>
       </w:r>
       <w:r>
         <w:t>810-8563 |</w:t>
@@ -126,7 +129,12 @@
         <w:t>e field of software development</w:t>
       </w:r>
       <w:r>
-        <w:t>.</w:t>
+        <w:t xml:space="preserve"> or simi</w:t>
+      </w:r>
+      <w:bookmarkStart w:id="0" w:name="_GoBack"/>
+      <w:bookmarkEnd w:id="0"/>
+      <w:r>
+        <w:t>lar work.</w:t>
       </w:r>
     </w:p>
     <w:p>
@@ -150,8 +158,6 @@
         </w:rPr>
         <w:t xml:space="preserve">EDUCATION </w:t>
       </w:r>
-      <w:bookmarkStart w:id="0" w:name="_GoBack"/>
-      <w:bookmarkEnd w:id="0"/>
     </w:p>
     <w:p>
       <w:pPr>
@@ -538,6 +544,9 @@
       <w:r>
         <w:t xml:space="preserve"> SQL, PL/SQL</w:t>
       </w:r>
+      <w:r>
+        <w:t>, Python</w:t>
+      </w:r>
     </w:p>
     <w:p>
       <w:pPr>
@@ -647,7 +656,13 @@
         <w:t>XML</w:t>
       </w:r>
       <w:r>
-        <w:t xml:space="preserve">, </w:t>
+        <w:t>,</w:t>
+      </w:r>
+      <w:r>
+        <w:t xml:space="preserve"> JSON,</w:t>
+      </w:r>
+      <w:r>
+        <w:t xml:space="preserve"> </w:t>
       </w:r>
       <w:r>
         <w:t xml:space="preserve">Struts, </w:t>
@@ -1531,7 +1546,25 @@
           <w:sz w:val="22"/>
           <w:szCs w:val="22"/>
         </w:rPr>
-        <w:t xml:space="preserve">Performed data normalization to maintain user data effectively and provided user friendly GUI. The application keeps track of </w:t>
+        <w:t>Performed data normalization to maintain user dat</w:t>
+      </w:r>
+      <w:r>
+        <w:rPr>
+          <w:rFonts w:asciiTheme="minorHAnsi" w:hAnsiTheme="minorHAnsi" w:cstheme="minorBidi"/>
+          <w:color w:val="auto"/>
+          <w:sz w:val="22"/>
+          <w:szCs w:val="22"/>
+        </w:rPr>
+        <w:t>a effectively and provided user-</w:t>
+      </w:r>
+      <w:r>
+        <w:rPr>
+          <w:rFonts w:asciiTheme="minorHAnsi" w:hAnsiTheme="minorHAnsi" w:cstheme="minorBidi"/>
+          <w:color w:val="auto"/>
+          <w:sz w:val="22"/>
+          <w:szCs w:val="22"/>
+        </w:rPr>
+        <w:t xml:space="preserve">friendly GUI. The application keeps track of </w:t>
       </w:r>
       <w:r>
         <w:rPr>
@@ -1898,7 +1931,7 @@
           <w:sz w:val="22"/>
         </w:rPr>
         <w:tab/>
-        <w:t xml:space="preserve">            </w:t>
+        <w:t xml:space="preserve">       </w:t>
       </w:r>
       <w:r>
         <w:rPr>
@@ -2049,71 +2082,103 @@
           <w:sz w:val="22"/>
           <w:szCs w:val="22"/>
         </w:rPr>
-        <w:t>TRAINING &amp; CERTIFICATIONS</w:t>
+        <w:t>RELEVANT COURSES</w:t>
       </w:r>
     </w:p>
     <w:p>
       <w:pPr>
-        <w:pStyle w:val="NoSpacing"/>
-        <w:rPr>
-          <w:i/>
-          <w:iCs/>
-        </w:rPr>
-      </w:pPr>
-      <w:r>
-        <w:rPr>
-          <w:b/>
-        </w:rPr>
-        <w:t>Python for Everybody Specialization</w:t>
-      </w:r>
-      <w:r>
+        <w:pStyle w:val="Default"/>
+        <w:tabs>
+          <w:tab w:val="right" w:pos="10440"/>
+        </w:tabs>
+        <w:spacing w:after="200"/>
+        <w:rPr>
+          <w:rFonts w:asciiTheme="minorHAnsi" w:hAnsiTheme="minorHAnsi" w:cstheme="minorBidi"/>
+          <w:color w:val="auto"/>
+          <w:sz w:val="22"/>
+          <w:szCs w:val="22"/>
+        </w:rPr>
+      </w:pPr>
+      <w:r>
+        <w:rPr>
+          <w:rFonts w:asciiTheme="minorHAnsi" w:hAnsiTheme="minorHAnsi" w:cstheme="minorBidi"/>
+          <w:color w:val="auto"/>
+          <w:sz w:val="22"/>
+          <w:szCs w:val="22"/>
+        </w:rPr>
+        <w:t>Design and Analysis of Computer Algorithms</w:t>
+      </w:r>
+      <w:r>
+        <w:rPr>
+          <w:rFonts w:asciiTheme="minorHAnsi" w:hAnsiTheme="minorHAnsi" w:cstheme="minorBidi"/>
+          <w:color w:val="auto"/>
+          <w:sz w:val="22"/>
+          <w:szCs w:val="22"/>
+        </w:rPr>
+        <w:t xml:space="preserve">, </w:t>
+      </w:r>
+      <w:r>
+        <w:rPr>
+          <w:rFonts w:asciiTheme="minorHAnsi" w:hAnsiTheme="minorHAnsi" w:cstheme="minorBidi"/>
+          <w:color w:val="auto"/>
+          <w:sz w:val="22"/>
+          <w:szCs w:val="22"/>
+        </w:rPr>
+        <w:t>Database Design</w:t>
+      </w:r>
+      <w:r>
+        <w:rPr>
+          <w:rFonts w:asciiTheme="minorHAnsi" w:hAnsiTheme="minorHAnsi" w:cstheme="minorBidi"/>
+          <w:color w:val="auto"/>
+          <w:sz w:val="22"/>
+          <w:szCs w:val="22"/>
+        </w:rPr>
+        <w:t>,</w:t>
+      </w:r>
+      <w:r>
+        <w:rPr>
+          <w:rFonts w:asciiTheme="minorHAnsi" w:hAnsiTheme="minorHAnsi" w:cstheme="minorBidi"/>
+          <w:color w:val="auto"/>
+          <w:sz w:val="22"/>
+          <w:szCs w:val="22"/>
+        </w:rPr>
+        <w:t xml:space="preserve"> Web Programming Languages</w:t>
+      </w:r>
+      <w:r>
+        <w:rPr>
+          <w:rFonts w:asciiTheme="minorHAnsi" w:hAnsiTheme="minorHAnsi" w:cstheme="minorBidi"/>
+          <w:color w:val="auto"/>
+          <w:sz w:val="22"/>
+          <w:szCs w:val="22"/>
+        </w:rPr>
+        <w:t>,</w:t>
+      </w:r>
+      <w:r>
+        <w:rPr>
+          <w:rFonts w:asciiTheme="minorHAnsi" w:hAnsiTheme="minorHAnsi" w:cstheme="minorBidi"/>
+          <w:color w:val="auto"/>
+          <w:sz w:val="22"/>
+          <w:szCs w:val="22"/>
+        </w:rPr>
         <w:t xml:space="preserve"> </w:t>
       </w:r>
       <w:r>
-        <w:t xml:space="preserve">– </w:t>
-      </w:r>
-      <w:r>
-        <w:rPr>
-          <w:i/>
-          <w:iCs/>
-        </w:rPr>
-        <w:t>University of Michigan (Coursera)</w:t>
-      </w:r>
-    </w:p>
-    <w:p>
-      <w:pPr>
-        <w:spacing w:line="240" w:lineRule="auto"/>
-        <w:rPr>
-          <w:b/>
-        </w:rPr>
-      </w:pPr>
-      <w:r>
-        <w:rPr>
-          <w:b/>
-        </w:rPr>
-        <w:t>Microsoft Excel for Mac - Basic &amp; Advanced</w:t>
-      </w:r>
-      <w:r>
-        <w:rPr>
-          <w:b/>
-        </w:rPr>
-        <w:t xml:space="preserve"> </w:t>
-      </w:r>
-      <w:r>
-        <w:t>–</w:t>
-      </w:r>
-      <w:r>
-        <w:rPr>
-          <w:b/>
-        </w:rPr>
-        <w:t xml:space="preserve"> </w:t>
-      </w:r>
-      <w:r>
-        <w:rPr>
-          <w:i/>
-          <w:iCs/>
-        </w:rPr>
-        <w:t>GoSkills.com</w:t>
+        <w:rPr>
+          <w:rFonts w:asciiTheme="minorHAnsi" w:hAnsiTheme="minorHAnsi" w:cstheme="minorBidi"/>
+          <w:color w:val="auto"/>
+          <w:sz w:val="22"/>
+          <w:szCs w:val="22"/>
+        </w:rPr>
+        <w:t>Statistics for Data Science</w:t>
+      </w:r>
+      <w:r>
+        <w:rPr>
+          <w:rFonts w:asciiTheme="minorHAnsi" w:hAnsiTheme="minorHAnsi" w:cstheme="minorBidi"/>
+          <w:color w:val="auto"/>
+          <w:sz w:val="22"/>
+          <w:szCs w:val="22"/>
+        </w:rPr>
+        <w:t>, Operating Systems, Discrete Structures.</w:t>
       </w:r>
     </w:p>
     <w:p>
@@ -4262,7 +4327,7 @@
 </file>
 
 <file path=customXml/itemProps1.xml><?xml version="1.0" encoding="utf-8"?>
-<ds:datastoreItem xmlns:ds="http://schemas.openxmlformats.org/officeDocument/2006/customXml" ds:itemID="{C42E3587-A0A8-C04E-88C7-7CE2087C6C09}">
+<ds:datastoreItem xmlns:ds="http://schemas.openxmlformats.org/officeDocument/2006/customXml" ds:itemID="{9865A107-561F-2D4A-90B7-8AFCC2DC72FD}">
   <ds:schemaRefs>
     <ds:schemaRef ds:uri="http://schemas.openxmlformats.org/officeDocument/2006/bibliography"/>
   </ds:schemaRefs>

</xml_diff>

<commit_message>
Changed business - professional experience
Expected mad date in ()
</commit_message>
<xml_diff>
--- a/Resume_internships_new.docx
+++ b/Resume_internships_new.docx
@@ -129,12 +129,7 @@
         <w:t>e field of software development</w:t>
       </w:r>
       <w:r>
-        <w:t xml:space="preserve"> or simi</w:t>
-      </w:r>
-      <w:bookmarkStart w:id="0" w:name="_GoBack"/>
-      <w:bookmarkEnd w:id="0"/>
-      <w:r>
-        <w:t>lar work.</w:t>
+        <w:t>.</w:t>
       </w:r>
     </w:p>
     <w:p>
@@ -233,18 +228,13 @@
           <w:bCs/>
         </w:rPr>
         <w:tab/>
-      </w:r>
-      <w:r>
-        <w:rPr>
-          <w:bCs/>
-        </w:rPr>
-        <w:t xml:space="preserve">     </w:t>
-      </w:r>
-      <w:r>
-        <w:rPr>
-          <w:bCs/>
-        </w:rPr>
-        <w:t xml:space="preserve">    </w:t>
+        <w:t xml:space="preserve">        </w:t>
+      </w:r>
+      <w:r>
+        <w:rPr>
+          <w:bCs/>
+        </w:rPr>
+        <w:t>(</w:t>
       </w:r>
       <w:r>
         <w:rPr>
@@ -254,6 +244,9 @@
       </w:r>
       <w:r>
         <w:t xml:space="preserve"> 2018</w:t>
+      </w:r>
+      <w:r>
+        <w:t>)</w:t>
       </w:r>
       <w:r>
         <w:br/>
@@ -530,7 +523,7 @@
         <w:tab/>
       </w:r>
       <w:r>
-        <w:t>JAVA</w:t>
+        <w:t>Java</w:t>
       </w:r>
       <w:r>
         <w:t>,</w:t>
@@ -583,7 +576,10 @@
         <w:t xml:space="preserve">CSS, </w:t>
       </w:r>
       <w:r>
-        <w:t>JavaScript,</w:t>
+        <w:t>JavaS</w:t>
+      </w:r>
+      <w:r>
+        <w:t>cript,</w:t>
       </w:r>
       <w:r>
         <w:t xml:space="preserve"> </w:t>
@@ -718,7 +714,21 @@
         <w:t>Eclipse</w:t>
       </w:r>
       <w:r>
-        <w:t>, SQLDEVELOPER, MATLAB, GitHub</w:t>
+        <w:t>, SQL</w:t>
+      </w:r>
+      <w:r>
+        <w:t xml:space="preserve"> </w:t>
+      </w:r>
+      <w:bookmarkStart w:id="0" w:name="_GoBack"/>
+      <w:bookmarkEnd w:id="0"/>
+      <w:r>
+        <w:t>D</w:t>
+      </w:r>
+      <w:r>
+        <w:t>eveloper</w:t>
+      </w:r>
+      <w:r>
+        <w:t>, MATLAB, GitHub</w:t>
       </w:r>
       <w:r>
         <w:t>,</w:t>
@@ -730,13 +740,11 @@
         <w:t>Microsoft Excel</w:t>
       </w:r>
       <w:r>
-        <w:t xml:space="preserve">, </w:t>
-      </w:r>
-      <w:proofErr w:type="spellStart"/>
-      <w:r>
-        <w:t>Rstudio</w:t>
-      </w:r>
-      <w:proofErr w:type="spellEnd"/>
+        <w:t>, RS</w:t>
+      </w:r>
+      <w:r>
+        <w:t>tudio</w:t>
+      </w:r>
     </w:p>
     <w:p>
       <w:pPr>
@@ -824,7 +832,16 @@
           <w:sz w:val="22"/>
           <w:szCs w:val="22"/>
         </w:rPr>
-        <w:t>BUSINESS EXPERIENCE</w:t>
+        <w:t>PROFESSIONAL</w:t>
+      </w:r>
+      <w:r>
+        <w:rPr>
+          <w:rFonts w:asciiTheme="minorHAnsi" w:hAnsiTheme="minorHAnsi"/>
+          <w:b/>
+          <w:sz w:val="22"/>
+          <w:szCs w:val="22"/>
+        </w:rPr>
+        <w:t xml:space="preserve"> EXPERIENCE</w:t>
       </w:r>
     </w:p>
     <w:p>
@@ -2160,16 +2177,7 @@
           <w:sz w:val="22"/>
           <w:szCs w:val="22"/>
         </w:rPr>
-        <w:t xml:space="preserve"> </w:t>
-      </w:r>
-      <w:r>
-        <w:rPr>
-          <w:rFonts w:asciiTheme="minorHAnsi" w:hAnsiTheme="minorHAnsi" w:cstheme="minorBidi"/>
-          <w:color w:val="auto"/>
-          <w:sz w:val="22"/>
-          <w:szCs w:val="22"/>
-        </w:rPr>
-        <w:t>Statistics for Data Science</w:t>
+        <w:t xml:space="preserve"> Statistics for Data Science</w:t>
       </w:r>
       <w:r>
         <w:rPr>
@@ -4327,7 +4335,7 @@
 </file>
 
 <file path=customXml/itemProps1.xml><?xml version="1.0" encoding="utf-8"?>
-<ds:datastoreItem xmlns:ds="http://schemas.openxmlformats.org/officeDocument/2006/customXml" ds:itemID="{9865A107-561F-2D4A-90B7-8AFCC2DC72FD}">
+<ds:datastoreItem xmlns:ds="http://schemas.openxmlformats.org/officeDocument/2006/customXml" ds:itemID="{AEC32709-48CB-AF46-A5A4-BADB7F93B8BD}">
   <ds:schemaRefs>
     <ds:schemaRef ds:uri="http://schemas.openxmlformats.org/officeDocument/2006/bibliography"/>
   </ds:schemaRefs>

</xml_diff>

<commit_message>
added - hibernate, removed - angular & python
</commit_message>
<xml_diff>
--- a/Resume_internships_new.docx
+++ b/Resume_internships_new.docx
@@ -228,7 +228,14 @@
           <w:bCs/>
         </w:rPr>
         <w:tab/>
-        <w:t xml:space="preserve">        </w:t>
+        <w:t xml:space="preserve">     </w:t>
+      </w:r>
+      <w:proofErr w:type="gramStart"/>
+      <w:r>
+        <w:rPr>
+          <w:bCs/>
+        </w:rPr>
+        <w:t xml:space="preserve">   </w:t>
       </w:r>
       <w:r>
         <w:rPr>
@@ -236,6 +243,7 @@
         </w:rPr>
         <w:t>(</w:t>
       </w:r>
+      <w:proofErr w:type="gramEnd"/>
       <w:r>
         <w:rPr>
           <w:bCs/>
@@ -537,9 +545,6 @@
       <w:r>
         <w:t xml:space="preserve"> SQL, PL/SQL</w:t>
       </w:r>
-      <w:r>
-        <w:t>, Python</w:t>
-      </w:r>
     </w:p>
     <w:p>
       <w:pPr>
@@ -596,9 +601,8 @@
       <w:r>
         <w:t>AJAX</w:t>
       </w:r>
-      <w:r>
-        <w:t>, Anjular.js</w:t>
-      </w:r>
+      <w:bookmarkStart w:id="0" w:name="_GoBack"/>
+      <w:bookmarkEnd w:id="0"/>
     </w:p>
     <w:p>
       <w:pPr>
@@ -673,6 +677,9 @@
         <w:t xml:space="preserve"> </w:t>
       </w:r>
       <w:r>
+        <w:t xml:space="preserve">Hibernate, </w:t>
+      </w:r>
+      <w:r>
         <w:t>Log4j,</w:t>
       </w:r>
       <w:r>
@@ -719,8 +726,6 @@
       <w:r>
         <w:t xml:space="preserve"> </w:t>
       </w:r>
-      <w:bookmarkStart w:id="0" w:name="_GoBack"/>
-      <w:bookmarkEnd w:id="0"/>
       <w:r>
         <w:t>D</w:t>
       </w:r>
@@ -740,34 +745,76 @@
         <w:t>Microsoft Excel</w:t>
       </w:r>
       <w:r>
-        <w:t>, RS</w:t>
+        <w:t xml:space="preserve">, </w:t>
+      </w:r>
+      <w:proofErr w:type="spellStart"/>
+      <w:r>
+        <w:t>RS</w:t>
       </w:r>
       <w:r>
         <w:t>tudio</w:t>
       </w:r>
+      <w:proofErr w:type="spellEnd"/>
     </w:p>
     <w:p>
       <w:pPr>
         <w:pStyle w:val="NoSpacing"/>
-      </w:pPr>
-      <w:r>
+        <w:rPr>
+          <w:lang w:val="nl-NL"/>
+        </w:rPr>
+      </w:pPr>
+      <w:r>
+        <w:rPr>
+          <w:lang w:val="nl-NL"/>
+        </w:rPr>
         <w:t>Application Servers</w:t>
       </w:r>
       <w:r>
-        <w:tab/>
-      </w:r>
-      <w:r>
-        <w:tab/>
-      </w:r>
-      <w:r>
+        <w:rPr>
+          <w:lang w:val="nl-NL"/>
+        </w:rPr>
+        <w:tab/>
+      </w:r>
+      <w:r>
+        <w:rPr>
+          <w:lang w:val="nl-NL"/>
+        </w:rPr>
+        <w:tab/>
+      </w:r>
+      <w:r>
+        <w:rPr>
+          <w:lang w:val="nl-NL"/>
+        </w:rPr>
         <w:t>:</w:t>
       </w:r>
       <w:r>
-        <w:tab/>
-      </w:r>
-      <w:r>
-        <w:t>WebLogic, Apache Tomcat</w:t>
-      </w:r>
+        <w:rPr>
+          <w:lang w:val="nl-NL"/>
+        </w:rPr>
+        <w:tab/>
+      </w:r>
+      <w:proofErr w:type="spellStart"/>
+      <w:r>
+        <w:rPr>
+          <w:lang w:val="nl-NL"/>
+        </w:rPr>
+        <w:t>WebLogic</w:t>
+      </w:r>
+      <w:proofErr w:type="spellEnd"/>
+      <w:r>
+        <w:rPr>
+          <w:lang w:val="nl-NL"/>
+        </w:rPr>
+        <w:t xml:space="preserve">, Apache </w:t>
+      </w:r>
+      <w:proofErr w:type="spellStart"/>
+      <w:r>
+        <w:rPr>
+          <w:lang w:val="nl-NL"/>
+        </w:rPr>
+        <w:t>Tomcat</w:t>
+      </w:r>
+      <w:proofErr w:type="spellEnd"/>
     </w:p>
     <w:p>
       <w:pPr>
@@ -4335,7 +4382,7 @@
 </file>
 
 <file path=customXml/itemProps1.xml><?xml version="1.0" encoding="utf-8"?>
-<ds:datastoreItem xmlns:ds="http://schemas.openxmlformats.org/officeDocument/2006/customXml" ds:itemID="{AEC32709-48CB-AF46-A5A4-BADB7F93B8BD}">
+<ds:datastoreItem xmlns:ds="http://schemas.openxmlformats.org/officeDocument/2006/customXml" ds:itemID="{CEDE5C90-6483-8443-AF03-7CA4075CDE76}">
   <ds:schemaRefs>
     <ds:schemaRef ds:uri="http://schemas.openxmlformats.org/officeDocument/2006/bibliography"/>
   </ds:schemaRefs>

</xml_diff>